<commit_message>
Updated Problem Definition in main folder
</commit_message>
<xml_diff>
--- a/ENSE 471 Problem Definition.docx
+++ b/ENSE 471 Problem Definition.docx
@@ -134,12 +134,7 @@
         <w:t xml:space="preserve">an important </w:t>
       </w:r>
       <w:r>
-        <w:t>customer, the creation of fire education programming makes the solutions proposed especially helpful and important to future programming. The firefighters are important stakeholde</w:t>
-      </w:r>
-      <w:bookmarkStart w:id="0" w:name="_GoBack"/>
-      <w:bookmarkEnd w:id="0"/>
-      <w:r>
-        <w:t>rs as the</w:t>
+        <w:t>customer, the creation of fire education programming makes the solutions proposed especially helpful and important to future programming. The firefighters are important stakeholders as the</w:t>
       </w:r>
       <w:r>
         <w:t>y</w:t>
@@ -366,6 +361,8 @@
       <w:r>
         <w:t>Allow easy creation of fire escape plan</w:t>
       </w:r>
+      <w:bookmarkStart w:id="0" w:name="_GoBack"/>
+      <w:bookmarkEnd w:id="0"/>
     </w:p>
     <w:p>
       <w:pPr>
@@ -393,7 +390,6 @@
         <w:rPr>
           <w:sz w:val="24"/>
           <w:szCs w:val="24"/>
-          <w:u w:val="single"/>
         </w:rPr>
         <w:tab/>
       </w:r>

</xml_diff>